<commit_message>
Update A18 - Delivery Form - Open models.docx
</commit_message>
<xml_diff>
--- a/A18/A18 - Delivery Form - Open models.docx
+++ b/A18/A18 - Delivery Form - Open models.docx
@@ -52,21 +52,7 @@
         <w:rPr>
           <w:lang w:val="en-US"/>
         </w:rPr>
-        <w:t xml:space="preserve"> this assignment evaluated for the in-class exam, please upload on </w:t>
-      </w:r>
-      <w:proofErr w:type="spellStart"/>
-      <w:r>
-        <w:rPr>
-          <w:lang w:val="en-US"/>
-        </w:rPr>
-        <w:t>WeBeep</w:t>
-      </w:r>
-      <w:proofErr w:type="spellEnd"/>
-      <w:r>
-        <w:rPr>
-          <w:lang w:val="en-US"/>
-        </w:rPr>
-        <w:t xml:space="preserve"> </w:t>
+        <w:t xml:space="preserve"> this assignment evaluated for the in-class exam, please upload on WeBeep </w:t>
       </w:r>
       <w:r>
         <w:rPr>
@@ -240,21 +226,7 @@
               <w:rPr>
                 <w:lang w:val="en-US"/>
               </w:rPr>
-              <w:t>Student ID (</w:t>
-            </w:r>
-            <w:proofErr w:type="spellStart"/>
-            <w:r>
-              <w:rPr>
-                <w:lang w:val="en-US"/>
-              </w:rPr>
-              <w:t>codice</w:t>
-            </w:r>
-            <w:proofErr w:type="spellEnd"/>
-            <w:r>
-              <w:rPr>
-                <w:lang w:val="en-US"/>
-              </w:rPr>
-              <w:t xml:space="preserve"> persona)</w:t>
+              <w:t>Student ID (codice persona)</w:t>
             </w:r>
           </w:p>
         </w:tc>
@@ -522,6 +494,12 @@
                 <w:lang w:val="en-US"/>
               </w:rPr>
             </w:pPr>
+            <w:r>
+              <w:rPr>
+                <w:lang w:val="en-US"/>
+              </w:rPr>
+              <w:t>0.2427 j/min</w:t>
+            </w:r>
           </w:p>
         </w:tc>
       </w:tr>
@@ -571,6 +549,12 @@
                 <w:lang w:val="en-US"/>
               </w:rPr>
             </w:pPr>
+            <w:r>
+              <w:rPr>
+                <w:lang w:val="en-US"/>
+              </w:rPr>
+              <w:t>8.05e-3 j/min</w:t>
+            </w:r>
           </w:p>
         </w:tc>
       </w:tr>
@@ -619,6 +603,12 @@
                 <w:lang w:val="en-US"/>
               </w:rPr>
             </w:pPr>
+            <w:r>
+              <w:rPr>
+                <w:lang w:val="en-US"/>
+              </w:rPr>
+              <w:t>4.5733 min</w:t>
+            </w:r>
           </w:p>
         </w:tc>
         <w:tc>
@@ -638,6 +628,12 @@
                 <w:lang w:val="en-US"/>
               </w:rPr>
             </w:pPr>
+            <w:r>
+              <w:rPr>
+                <w:lang w:val="en-US"/>
+              </w:rPr>
+              <w:t>17.5265 min</w:t>
+            </w:r>
           </w:p>
         </w:tc>
         <w:tc>
@@ -658,6 +654,12 @@
                 <w:lang w:val="en-US"/>
               </w:rPr>
             </w:pPr>
+            <w:r>
+              <w:rPr>
+                <w:lang w:val="en-US"/>
+              </w:rPr>
+              <w:t>16.5196 min</w:t>
+            </w:r>
           </w:p>
         </w:tc>
         <w:tc>
@@ -677,6 +679,12 @@
                 <w:lang w:val="en-US"/>
               </w:rPr>
             </w:pPr>
+            <w:r>
+              <w:rPr>
+                <w:lang w:val="en-US"/>
+              </w:rPr>
+              <w:t>12.8046 min</w:t>
+            </w:r>
           </w:p>
         </w:tc>
       </w:tr>
@@ -724,6 +732,12 @@
                 <w:lang w:val="en-US"/>
               </w:rPr>
             </w:pPr>
+            <w:r>
+              <w:rPr>
+                <w:lang w:val="en-US"/>
+              </w:rPr>
+              <w:t>36.8896 min</w:t>
+            </w:r>
           </w:p>
         </w:tc>
       </w:tr>
@@ -1377,6 +1391,7 @@
     <w:lsdException w:name="HTML Sample" w:semiHidden="1" w:unhideWhenUsed="1"/>
     <w:lsdException w:name="HTML Typewriter" w:semiHidden="1" w:unhideWhenUsed="1"/>
     <w:lsdException w:name="HTML Variable" w:semiHidden="1" w:unhideWhenUsed="1"/>
+    <w:lsdException w:name="Normal Table" w:semiHidden="1" w:unhideWhenUsed="1"/>
     <w:lsdException w:name="annotation subject" w:semiHidden="1" w:unhideWhenUsed="1"/>
     <w:lsdException w:name="No List" w:semiHidden="1" w:unhideWhenUsed="1"/>
     <w:lsdException w:name="Outline List 1" w:semiHidden="1" w:unhideWhenUsed="1"/>
@@ -1423,8 +1438,10 @@
     <w:lsdException w:name="Table Subtle 2" w:semiHidden="1" w:unhideWhenUsed="1"/>
     <w:lsdException w:name="Table Web 1" w:semiHidden="1" w:unhideWhenUsed="1"/>
     <w:lsdException w:name="Table Web 2" w:semiHidden="1" w:unhideWhenUsed="1"/>
+    <w:lsdException w:name="Table Web 3" w:semiHidden="1" w:unhideWhenUsed="1"/>
     <w:lsdException w:name="Balloon Text" w:semiHidden="1" w:unhideWhenUsed="1"/>
     <w:lsdException w:name="Table Grid" w:uiPriority="39"/>
+    <w:lsdException w:name="Table Theme" w:semiHidden="1" w:unhideWhenUsed="1"/>
     <w:lsdException w:name="Placeholder Text" w:semiHidden="1"/>
     <w:lsdException w:name="No Spacing" w:uiPriority="1" w:qFormat="1"/>
     <w:lsdException w:name="Light Shading" w:uiPriority="60"/>

</xml_diff>